<commit_message>
Update all design docs
</commit_message>
<xml_diff>
--- a/Docs/Design Doc/Bob Design.docx
+++ b/Docs/Design Doc/Bob Design.docx
@@ -68,7 +68,6 @@
       <w:pPr>
         <w:jc w:val="center"/>
         <w:rPr>
-          <w:rFonts w:hint="cs"/>
           <w:b/>
           <w:bCs/>
           <w:sz w:val="126"/>
@@ -145,7 +144,6 @@
       <w:pPr>
         <w:jc w:val="center"/>
         <w:rPr>
-          <w:rFonts w:hint="cs"/>
           <w:b/>
           <w:bCs/>
           <w:sz w:val="38"/>
@@ -158,7 +156,6 @@
       <w:pPr>
         <w:jc w:val="center"/>
         <w:rPr>
-          <w:rFonts w:hint="cs"/>
           <w:b/>
           <w:bCs/>
           <w:sz w:val="38"/>
@@ -171,7 +168,6 @@
       <w:pPr>
         <w:jc w:val="center"/>
         <w:rPr>
-          <w:rFonts w:hint="cs"/>
           <w:b/>
           <w:bCs/>
           <w:sz w:val="38"/>
@@ -195,7 +191,6 @@
       <w:pPr>
         <w:jc w:val="center"/>
         <w:rPr>
-          <w:rFonts w:hint="cs"/>
           <w:b/>
           <w:bCs/>
           <w:sz w:val="38"/>
@@ -208,7 +203,6 @@
       <w:pPr>
         <w:jc w:val="center"/>
         <w:rPr>
-          <w:rFonts w:hint="cs"/>
           <w:b/>
           <w:bCs/>
           <w:sz w:val="38"/>
@@ -221,7 +215,6 @@
       <w:pPr>
         <w:jc w:val="center"/>
         <w:rPr>
-          <w:rFonts w:hint="cs"/>
           <w:b/>
           <w:bCs/>
           <w:sz w:val="38"/>
@@ -245,7 +238,6 @@
       <w:pPr>
         <w:jc w:val="center"/>
         <w:rPr>
-          <w:rFonts w:hint="cs"/>
           <w:b/>
           <w:bCs/>
           <w:sz w:val="38"/>
@@ -269,7 +261,6 @@
       <w:pPr>
         <w:jc w:val="center"/>
         <w:rPr>
-          <w:rFonts w:hint="cs"/>
           <w:b/>
           <w:bCs/>
           <w:sz w:val="28"/>
@@ -319,8 +310,21 @@
           <w:szCs w:val="38"/>
           <w:rtl/>
         </w:rPr>
-        <w:t>אייל לוי ושאול רויזן</w:t>
-      </w:r>
+        <w:t xml:space="preserve">אייל לוי ושאול </w:t>
+      </w:r>
+      <w:proofErr w:type="spellStart"/>
+      <w:r>
+        <w:rPr>
+          <w:rFonts w:hint="cs"/>
+          <w:b/>
+          <w:bCs/>
+          <w:sz w:val="38"/>
+          <w:szCs w:val="38"/>
+          <w:rtl/>
+        </w:rPr>
+        <w:t>רויזן</w:t>
+      </w:r>
+      <w:proofErr w:type="spellEnd"/>
       <w:r>
         <w:rPr>
           <w:rFonts w:hint="cs"/>
@@ -337,7 +341,6 @@
       <w:pPr>
         <w:jc w:val="center"/>
         <w:rPr>
-          <w:rFonts w:hint="cs"/>
           <w:b/>
           <w:bCs/>
           <w:sz w:val="38"/>
@@ -350,7 +353,6 @@
       <w:pPr>
         <w:jc w:val="center"/>
         <w:rPr>
-          <w:rFonts w:hint="cs"/>
           <w:b/>
           <w:bCs/>
           <w:sz w:val="38"/>
@@ -388,7 +390,6 @@
       <w:pPr>
         <w:pStyle w:val="Heading1"/>
         <w:rPr>
-          <w:rFonts w:hint="cs"/>
           <w:rtl/>
         </w:rPr>
       </w:pPr>
@@ -406,7 +407,6 @@
     <w:p>
       <w:pPr>
         <w:rPr>
-          <w:rFonts w:hint="cs"/>
           <w:rtl/>
         </w:rPr>
       </w:pPr>
@@ -439,9 +439,6 @@
           <w:ilvl w:val="0"/>
           <w:numId w:val="1"/>
         </w:numPr>
-        <w:rPr>
-          <w:rFonts w:hint="cs"/>
-        </w:rPr>
       </w:pPr>
       <w:r>
         <w:rPr>
@@ -487,9 +484,6 @@
           <w:ilvl w:val="0"/>
           <w:numId w:val="1"/>
         </w:numPr>
-        <w:rPr>
-          <w:rFonts w:hint="cs"/>
-        </w:rPr>
       </w:pPr>
       <w:r>
         <w:rPr>
@@ -529,9 +523,6 @@
           <w:ilvl w:val="0"/>
           <w:numId w:val="1"/>
         </w:numPr>
-        <w:rPr>
-          <w:rFonts w:hint="cs"/>
-        </w:rPr>
       </w:pPr>
       <w:r>
         <w:rPr>
@@ -571,9 +562,6 @@
           <w:ilvl w:val="0"/>
           <w:numId w:val="1"/>
         </w:numPr>
-        <w:rPr>
-          <w:rFonts w:hint="cs"/>
-        </w:rPr>
       </w:pPr>
       <w:r>
         <w:rPr>
@@ -609,15 +597,13 @@
     <w:p>
       <w:pPr>
         <w:rPr>
-          <w:rFonts w:hint="cs"/>
-          <w:rtl/>
-        </w:rPr>
-      </w:pPr>
-    </w:p>
-    <w:p>
-      <w:pPr>
-        <w:rPr>
-          <w:rFonts w:hint="cs"/>
+          <w:rtl/>
+        </w:rPr>
+      </w:pPr>
+    </w:p>
+    <w:p>
+      <w:pPr>
+        <w:rPr>
           <w:rtl/>
         </w:rPr>
       </w:pPr>
@@ -678,7 +664,23 @@
           <w:rFonts w:hint="cs"/>
           <w:rtl/>
         </w:rPr>
-        <w:t xml:space="preserve"> וה </w:t>
+        <w:t xml:space="preserve"> </w:t>
+      </w:r>
+      <w:proofErr w:type="spellStart"/>
+      <w:r>
+        <w:rPr>
+          <w:rFonts w:hint="cs"/>
+          <w:rtl/>
+        </w:rPr>
+        <w:t>וה</w:t>
+      </w:r>
+      <w:proofErr w:type="spellEnd"/>
+      <w:r>
+        <w:rPr>
+          <w:rFonts w:hint="cs"/>
+          <w:rtl/>
+        </w:rPr>
+        <w:t xml:space="preserve"> </w:t>
       </w:r>
       <w:r>
         <w:rPr>
@@ -727,7 +729,6 @@
     <w:p>
       <w:pPr>
         <w:rPr>
-          <w:rFonts w:hint="cs"/>
           <w:rtl/>
         </w:rPr>
       </w:pPr>
@@ -736,7 +737,6 @@
       <w:pPr>
         <w:pStyle w:val="Heading3"/>
         <w:rPr>
-          <w:rFonts w:hint="cs"/>
           <w:rtl/>
         </w:rPr>
       </w:pPr>
@@ -746,14 +746,22 @@
           <w:rFonts w:hint="cs"/>
           <w:rtl/>
         </w:rPr>
-        <w:t>הנחות עבודה בכתיבת הפרוייקט</w:t>
+        <w:t xml:space="preserve">הנחות עבודה בכתיבת </w:t>
+      </w:r>
+      <w:proofErr w:type="spellStart"/>
+      <w:r>
+        <w:rPr>
+          <w:rFonts w:hint="cs"/>
+          <w:rtl/>
+        </w:rPr>
+        <w:t>הפרוייקט</w:t>
       </w:r>
       <w:bookmarkEnd w:id="1"/>
-    </w:p>
-    <w:p>
-      <w:pPr>
-        <w:rPr>
-          <w:rFonts w:hint="cs"/>
+      <w:proofErr w:type="spellEnd"/>
+    </w:p>
+    <w:p>
+      <w:pPr>
+        <w:rPr>
           <w:rtl/>
         </w:rPr>
       </w:pPr>
@@ -769,7 +777,6 @@
       <w:pPr>
         <w:pStyle w:val="Heading3"/>
         <w:rPr>
-          <w:rFonts w:hint="cs"/>
           <w:rtl/>
         </w:rPr>
       </w:pPr>
@@ -789,9 +796,6 @@
           <w:ilvl w:val="0"/>
           <w:numId w:val="2"/>
         </w:numPr>
-        <w:rPr>
-          <w:rFonts w:hint="cs"/>
-        </w:rPr>
       </w:pPr>
       <w:r>
         <w:rPr>
@@ -814,9 +818,11 @@
         </w:rPr>
         <w:t>/מתודה/</w:t>
       </w:r>
+      <w:proofErr w:type="spellStart"/>
       <w:r>
         <w:t>enum</w:t>
       </w:r>
+      <w:proofErr w:type="spellEnd"/>
       <w:r>
         <w:rPr>
           <w:rFonts w:hint="cs"/>
@@ -832,7 +838,6 @@
           <w:numId w:val="2"/>
         </w:numPr>
         <w:rPr>
-          <w:rFonts w:hint="cs"/>
           <w:rtl/>
         </w:rPr>
       </w:pPr>
@@ -863,9 +868,6 @@
           <w:ilvl w:val="0"/>
           <w:numId w:val="2"/>
         </w:numPr>
-        <w:rPr>
-          <w:rFonts w:hint="cs"/>
-        </w:rPr>
       </w:pPr>
       <w:r>
         <w:rPr>
@@ -901,13 +903,12 @@
           <w:ilvl w:val="0"/>
           <w:numId w:val="2"/>
         </w:numPr>
-        <w:rPr>
-          <w:rFonts w:hint="cs"/>
-        </w:rPr>
-      </w:pPr>
+      </w:pPr>
+      <w:proofErr w:type="spellStart"/>
       <w:r>
         <w:t>Enum</w:t>
       </w:r>
+      <w:proofErr w:type="spellEnd"/>
       <w:r>
         <w:rPr>
           <w:rFonts w:hint="cs"/>
@@ -922,9 +923,6 @@
           <w:ilvl w:val="0"/>
           <w:numId w:val="2"/>
         </w:numPr>
-        <w:rPr>
-          <w:rFonts w:hint="cs"/>
-        </w:rPr>
       </w:pPr>
       <w:r>
         <w:rPr>
@@ -940,9 +938,6 @@
           <w:ilvl w:val="0"/>
           <w:numId w:val="2"/>
         </w:numPr>
-        <w:rPr>
-          <w:rFonts w:hint="cs"/>
-        </w:rPr>
       </w:pPr>
       <w:r>
         <w:rPr>
@@ -1003,7 +998,6 @@
     <w:p>
       <w:pPr>
         <w:rPr>
-          <w:rFonts w:hint="cs"/>
           <w:rtl/>
         </w:rPr>
       </w:pPr>
@@ -1028,7 +1022,6 @@
       <w:pPr>
         <w:pStyle w:val="Heading1"/>
         <w:rPr>
-          <w:rFonts w:hint="cs"/>
           <w:rtl/>
         </w:rPr>
       </w:pPr>
@@ -1075,7 +1068,6 @@
     <w:p>
       <w:pPr>
         <w:rPr>
-          <w:rFonts w:hint="cs"/>
           <w:rtl/>
         </w:rPr>
       </w:pPr>
@@ -1116,7 +1108,6 @@
           <w:numId w:val="1"/>
         </w:numPr>
         <w:rPr>
-          <w:rFonts w:hint="cs"/>
           <w:b/>
           <w:bCs/>
         </w:rPr>
@@ -1180,7 +1171,6 @@
           <w:numId w:val="1"/>
         </w:numPr>
         <w:rPr>
-          <w:rFonts w:hint="cs"/>
           <w:b/>
           <w:bCs/>
         </w:rPr>
@@ -1264,7 +1254,6 @@
     <w:p>
       <w:pPr>
         <w:rPr>
-          <w:rFonts w:hint="cs"/>
           <w:rtl/>
         </w:rPr>
       </w:pPr>
@@ -1289,7 +1278,6 @@
       <w:pPr>
         <w:pStyle w:val="Heading1"/>
         <w:rPr>
-          <w:rFonts w:hint="cs"/>
           <w:rtl/>
         </w:rPr>
       </w:pPr>
@@ -1324,7 +1312,6 @@
     <w:p>
       <w:pPr>
         <w:rPr>
-          <w:rFonts w:hint="cs"/>
           <w:rtl/>
           <w:lang w:val="ru-RU"/>
         </w:rPr>
@@ -1341,7 +1328,23 @@
           <w:rFonts w:hint="cs"/>
           <w:rtl/>
         </w:rPr>
-        <w:t xml:space="preserve"> הגישה לבסיס הנתונים, בכך שהיא קוראת את הקבצים והופכת אותם לאובייקטי </w:t>
+        <w:t xml:space="preserve"> הגישה לבסיס הנתונים, בכך שהיא קוראת את הקבצים והופכת אותם </w:t>
+      </w:r>
+      <w:proofErr w:type="spellStart"/>
+      <w:r>
+        <w:rPr>
+          <w:rFonts w:hint="cs"/>
+          <w:rtl/>
+        </w:rPr>
+        <w:t>לאובייקטי</w:t>
+      </w:r>
+      <w:proofErr w:type="spellEnd"/>
+      <w:r>
+        <w:rPr>
+          <w:rFonts w:hint="cs"/>
+          <w:rtl/>
+        </w:rPr>
+        <w:t xml:space="preserve"> </w:t>
       </w:r>
       <w:r>
         <w:rPr>
@@ -1453,7 +1456,6 @@
     <w:p>
       <w:pPr>
         <w:rPr>
-          <w:rFonts w:hint="cs"/>
           <w:rtl/>
         </w:rPr>
       </w:pPr>
@@ -1505,7 +1507,6 @@
     <w:p>
       <w:pPr>
         <w:rPr>
-          <w:rFonts w:hint="cs"/>
           <w:u w:val="single"/>
           <w:rtl/>
         </w:rPr>
@@ -1514,7 +1515,6 @@
     <w:p>
       <w:pPr>
         <w:rPr>
-          <w:rFonts w:hint="cs"/>
           <w:rtl/>
         </w:rPr>
       </w:pPr>
@@ -1537,10 +1537,10 @@
     <w:p>
       <w:pPr>
         <w:rPr>
-          <w:rFonts w:hint="cs"/>
-          <w:rtl/>
-        </w:rPr>
-      </w:pPr>
+          <w:rtl/>
+        </w:rPr>
+      </w:pPr>
+      <w:proofErr w:type="spellStart"/>
       <w:r>
         <w:rPr>
           <w:b/>
@@ -1548,11 +1548,11 @@
         </w:rPr>
         <w:t>XsdReader.cs</w:t>
       </w:r>
-    </w:p>
-    <w:p>
-      <w:pPr>
-        <w:rPr>
-          <w:rFonts w:hint="cs"/>
+      <w:proofErr w:type="spellEnd"/>
+    </w:p>
+    <w:p>
+      <w:pPr>
+        <w:rPr>
           <w:rtl/>
         </w:rPr>
       </w:pPr>
@@ -1571,7 +1571,23 @@
           <w:rFonts w:hint="cs"/>
           <w:rtl/>
         </w:rPr>
-        <w:t xml:space="preserve">-יים המתארים את סכמת ה </w:t>
+        <w:t>-</w:t>
+      </w:r>
+      <w:proofErr w:type="spellStart"/>
+      <w:r>
+        <w:rPr>
+          <w:rFonts w:hint="cs"/>
+          <w:rtl/>
+        </w:rPr>
+        <w:t>יים</w:t>
+      </w:r>
+      <w:proofErr w:type="spellEnd"/>
+      <w:r>
+        <w:rPr>
+          <w:rFonts w:hint="cs"/>
+          <w:rtl/>
+        </w:rPr>
+        <w:t xml:space="preserve"> המתארים את סכמת ה </w:t>
       </w:r>
       <w:r>
         <w:rPr>
@@ -1595,6 +1611,7 @@
           <w:szCs w:val="36"/>
         </w:rPr>
       </w:pPr>
+      <w:proofErr w:type="gramStart"/>
       <w:r>
         <w:rPr>
           <w:rFonts w:ascii="Consolas" w:eastAsiaTheme="minorHAnsi" w:hAnsi="Consolas" w:cs="Consolas"/>
@@ -1603,6 +1620,7 @@
         </w:rPr>
         <w:t>public</w:t>
       </w:r>
+      <w:proofErr w:type="gramEnd"/>
       <w:r>
         <w:rPr>
           <w:rFonts w:ascii="Consolas" w:eastAsiaTheme="minorHAnsi" w:hAnsi="Consolas" w:cs="Consolas"/>
@@ -1611,6 +1629,7 @@
         </w:rPr>
         <w:t xml:space="preserve"> </w:t>
       </w:r>
+      <w:proofErr w:type="spellStart"/>
       <w:r>
         <w:rPr>
           <w:rFonts w:ascii="Consolas" w:eastAsiaTheme="minorHAnsi" w:hAnsi="Consolas" w:cs="Consolas"/>
@@ -1619,6 +1638,7 @@
         </w:rPr>
         <w:t>XsdReader</w:t>
       </w:r>
+      <w:proofErr w:type="spellEnd"/>
       <w:r>
         <w:rPr>
           <w:rFonts w:ascii="Consolas" w:eastAsiaTheme="minorHAnsi" w:hAnsi="Consolas" w:cs="Consolas"/>
@@ -1643,6 +1663,7 @@
         </w:rPr>
         <w:t xml:space="preserve"> </w:t>
       </w:r>
+      <w:proofErr w:type="spellStart"/>
       <w:r>
         <w:rPr>
           <w:rFonts w:ascii="Consolas" w:eastAsiaTheme="minorHAnsi" w:hAnsi="Consolas" w:cs="Consolas"/>
@@ -1651,6 +1672,7 @@
         </w:rPr>
         <w:t>schemaPath</w:t>
       </w:r>
+      <w:proofErr w:type="spellEnd"/>
       <w:r>
         <w:rPr>
           <w:rFonts w:ascii="Consolas" w:eastAsiaTheme="minorHAnsi" w:hAnsi="Consolas" w:cs="Consolas"/>
@@ -1663,7 +1685,6 @@
     <w:p>
       <w:pPr>
         <w:rPr>
-          <w:rFonts w:hint="cs"/>
           <w:rtl/>
         </w:rPr>
       </w:pPr>
@@ -1708,11 +1729,29 @@
           <w:rFonts w:hint="cs"/>
           <w:rtl/>
         </w:rPr>
-        <w:t xml:space="preserve"> שיודעות לקרוא את הנתונים ולבסוף מבצע קומפילצייה של הסכמה בתוך ה </w:t>
-      </w:r>
+        <w:t xml:space="preserve"> שיודעות לקרוא את הנתונים ולבסוף מבצע </w:t>
+      </w:r>
+      <w:proofErr w:type="spellStart"/>
+      <w:r>
+        <w:rPr>
+          <w:rFonts w:hint="cs"/>
+          <w:rtl/>
+        </w:rPr>
+        <w:t>קומפילצייה</w:t>
+      </w:r>
+      <w:proofErr w:type="spellEnd"/>
+      <w:r>
+        <w:rPr>
+          <w:rFonts w:hint="cs"/>
+          <w:rtl/>
+        </w:rPr>
+        <w:t xml:space="preserve"> של הסכמה בתוך ה </w:t>
+      </w:r>
+      <w:proofErr w:type="spellStart"/>
       <w:r>
         <w:t>SchemaSet</w:t>
       </w:r>
+      <w:proofErr w:type="spellEnd"/>
       <w:r>
         <w:rPr>
           <w:rFonts w:hint="cs"/>
@@ -1746,6 +1785,7 @@
           <w:szCs w:val="36"/>
         </w:rPr>
       </w:pPr>
+      <w:proofErr w:type="gramStart"/>
       <w:r>
         <w:rPr>
           <w:rFonts w:ascii="Consolas" w:eastAsiaTheme="minorHAnsi" w:hAnsi="Consolas" w:cs="Consolas"/>
@@ -1754,6 +1794,7 @@
         </w:rPr>
         <w:t>public</w:t>
       </w:r>
+      <w:proofErr w:type="gramEnd"/>
       <w:r>
         <w:rPr>
           <w:rFonts w:ascii="Consolas" w:eastAsiaTheme="minorHAnsi" w:hAnsi="Consolas" w:cs="Consolas"/>
@@ -1762,6 +1803,7 @@
         </w:rPr>
         <w:t xml:space="preserve"> </w:t>
       </w:r>
+      <w:proofErr w:type="spellStart"/>
       <w:r>
         <w:rPr>
           <w:rFonts w:ascii="Consolas" w:eastAsiaTheme="minorHAnsi" w:hAnsi="Consolas" w:cs="Consolas"/>
@@ -1770,6 +1812,7 @@
         </w:rPr>
         <w:t>XmlSchema</w:t>
       </w:r>
+      <w:proofErr w:type="spellEnd"/>
       <w:r>
         <w:rPr>
           <w:rFonts w:ascii="Consolas" w:eastAsiaTheme="minorHAnsi" w:hAnsi="Consolas" w:cs="Consolas"/>
@@ -1830,7 +1873,6 @@
     <w:p>
       <w:pPr>
         <w:rPr>
-          <w:rFonts w:hint="cs"/>
           <w:rtl/>
         </w:rPr>
       </w:pPr>
@@ -1850,6 +1892,7 @@
           <w:szCs w:val="32"/>
         </w:rPr>
       </w:pPr>
+      <w:proofErr w:type="gramStart"/>
       <w:r>
         <w:rPr>
           <w:rFonts w:ascii="Consolas" w:eastAsiaTheme="minorHAnsi" w:hAnsi="Consolas" w:cs="Consolas"/>
@@ -1858,6 +1901,7 @@
         </w:rPr>
         <w:t>public</w:t>
       </w:r>
+      <w:proofErr w:type="gramEnd"/>
       <w:r>
         <w:rPr>
           <w:rFonts w:ascii="Consolas" w:eastAsiaTheme="minorHAnsi" w:hAnsi="Consolas" w:cs="Consolas"/>
@@ -1934,16 +1978,24 @@
     <w:p>
       <w:pPr>
         <w:rPr>
-          <w:rFonts w:hint="cs"/>
-          <w:rtl/>
-        </w:rPr>
-      </w:pPr>
-      <w:r>
-        <w:rPr>
-          <w:rFonts w:hint="cs"/>
-          <w:rtl/>
-        </w:rPr>
-        <w:t>פונקציית הווידוא, שקורית באתחול האובייקט, ניתנת לקריאה בכל זמן והיא סטאטית על מנת לאפשר שימוש בה לאו דווקא עם הנתיב הנוכחי, אלא על מנת לוודא סכמה שרוצים לטעון בעתיד:</w:t>
+          <w:rtl/>
+        </w:rPr>
+      </w:pPr>
+      <w:proofErr w:type="spellStart"/>
+      <w:r>
+        <w:rPr>
+          <w:rFonts w:hint="cs"/>
+          <w:rtl/>
+        </w:rPr>
+        <w:t>פונקציית</w:t>
+      </w:r>
+      <w:proofErr w:type="spellEnd"/>
+      <w:r>
+        <w:rPr>
+          <w:rFonts w:hint="cs"/>
+          <w:rtl/>
+        </w:rPr>
+        <w:t xml:space="preserve"> הווידוא, שקורית באתחול האובייקט, ניתנת לקריאה בכל זמן והיא סטאטית על מנת לאפשר שימוש בה לאו דווקא עם הנתיב הנוכחי, אלא על מנת לוודא סכמה שרוצים לטעון בעתיד:</w:t>
       </w:r>
     </w:p>
     <w:p>
@@ -1954,6 +2006,7 @@
           <w:szCs w:val="36"/>
         </w:rPr>
       </w:pPr>
+      <w:proofErr w:type="gramStart"/>
       <w:r>
         <w:rPr>
           <w:rFonts w:ascii="Consolas" w:eastAsiaTheme="minorHAnsi" w:hAnsi="Consolas" w:cs="Consolas"/>
@@ -1962,6 +2015,7 @@
         </w:rPr>
         <w:t>public</w:t>
       </w:r>
+      <w:proofErr w:type="gramEnd"/>
       <w:r>
         <w:rPr>
           <w:rFonts w:ascii="Consolas" w:eastAsiaTheme="minorHAnsi" w:hAnsi="Consolas" w:cs="Consolas"/>
@@ -1986,6 +2040,7 @@
         </w:rPr>
         <w:t xml:space="preserve"> </w:t>
       </w:r>
+      <w:proofErr w:type="spellStart"/>
       <w:r>
         <w:rPr>
           <w:rFonts w:ascii="Consolas" w:eastAsiaTheme="minorHAnsi" w:hAnsi="Consolas" w:cs="Consolas"/>
@@ -1994,6 +2049,7 @@
         </w:rPr>
         <w:t>bool</w:t>
       </w:r>
+      <w:proofErr w:type="spellEnd"/>
       <w:r>
         <w:rPr>
           <w:rFonts w:ascii="Consolas" w:eastAsiaTheme="minorHAnsi" w:hAnsi="Consolas" w:cs="Consolas"/>
@@ -2002,6 +2058,7 @@
         </w:rPr>
         <w:t xml:space="preserve"> </w:t>
       </w:r>
+      <w:proofErr w:type="spellStart"/>
       <w:r>
         <w:rPr>
           <w:rFonts w:ascii="Consolas" w:eastAsiaTheme="minorHAnsi" w:hAnsi="Consolas" w:cs="Consolas"/>
@@ -2010,6 +2067,7 @@
         </w:rPr>
         <w:t>ValidateSchema</w:t>
       </w:r>
+      <w:proofErr w:type="spellEnd"/>
       <w:r>
         <w:rPr>
           <w:rFonts w:ascii="Consolas" w:eastAsiaTheme="minorHAnsi" w:hAnsi="Consolas" w:cs="Consolas"/>
@@ -2034,6 +2092,7 @@
         </w:rPr>
         <w:t xml:space="preserve"> </w:t>
       </w:r>
+      <w:proofErr w:type="spellStart"/>
       <w:r>
         <w:rPr>
           <w:rFonts w:ascii="Consolas" w:eastAsiaTheme="minorHAnsi" w:hAnsi="Consolas" w:cs="Consolas"/>
@@ -2042,6 +2101,7 @@
         </w:rPr>
         <w:t>schemaPath</w:t>
       </w:r>
+      <w:proofErr w:type="spellEnd"/>
       <w:r>
         <w:rPr>
           <w:rFonts w:ascii="Consolas" w:eastAsiaTheme="minorHAnsi" w:hAnsi="Consolas" w:cs="Consolas"/>
@@ -2050,6 +2110,7 @@
         </w:rPr>
         <w:t xml:space="preserve">, </w:t>
       </w:r>
+      <w:proofErr w:type="spellStart"/>
       <w:r>
         <w:rPr>
           <w:rFonts w:ascii="Consolas" w:eastAsiaTheme="minorHAnsi" w:hAnsi="Consolas" w:cs="Consolas"/>
@@ -2058,6 +2119,7 @@
         </w:rPr>
         <w:t>bool</w:t>
       </w:r>
+      <w:proofErr w:type="spellEnd"/>
       <w:r>
         <w:rPr>
           <w:rFonts w:ascii="Consolas" w:eastAsiaTheme="minorHAnsi" w:hAnsi="Consolas" w:cs="Consolas"/>
@@ -2066,6 +2128,7 @@
         </w:rPr>
         <w:t xml:space="preserve"> </w:t>
       </w:r>
+      <w:proofErr w:type="spellStart"/>
       <w:r>
         <w:rPr>
           <w:rFonts w:ascii="Consolas" w:eastAsiaTheme="minorHAnsi" w:hAnsi="Consolas" w:cs="Consolas"/>
@@ -2074,6 +2137,7 @@
         </w:rPr>
         <w:t>throwException</w:t>
       </w:r>
+      <w:proofErr w:type="spellEnd"/>
       <w:r>
         <w:rPr>
           <w:rFonts w:ascii="Consolas" w:eastAsiaTheme="minorHAnsi" w:hAnsi="Consolas" w:cs="Consolas"/>
@@ -2086,16 +2150,31 @@
     <w:p>
       <w:pPr>
         <w:rPr>
-          <w:rFonts w:hint="cs"/>
-          <w:rtl/>
-        </w:rPr>
-      </w:pPr>
-      <w:r>
-        <w:rPr>
-          <w:rFonts w:hint="cs"/>
-          <w:rtl/>
-        </w:rPr>
-        <w:t xml:space="preserve">בנוסף, קיימת פונקצייה להתאמת </w:t>
+          <w:rtl/>
+        </w:rPr>
+      </w:pPr>
+      <w:r>
+        <w:rPr>
+          <w:rFonts w:hint="cs"/>
+          <w:rtl/>
+        </w:rPr>
+        <w:t xml:space="preserve">בנוסף, קיימת </w:t>
+      </w:r>
+      <w:proofErr w:type="spellStart"/>
+      <w:r>
+        <w:rPr>
+          <w:rFonts w:hint="cs"/>
+          <w:rtl/>
+        </w:rPr>
+        <w:t>פונקצייה</w:t>
+      </w:r>
+      <w:proofErr w:type="spellEnd"/>
+      <w:r>
+        <w:rPr>
+          <w:rFonts w:hint="cs"/>
+          <w:rtl/>
+        </w:rPr>
+        <w:t xml:space="preserve"> להתאמת </w:t>
       </w:r>
       <w:r>
         <w:rPr>
@@ -2145,6 +2224,7 @@
           <w:szCs w:val="36"/>
         </w:rPr>
       </w:pPr>
+      <w:proofErr w:type="gramStart"/>
       <w:r>
         <w:rPr>
           <w:rFonts w:ascii="Consolas" w:eastAsiaTheme="minorHAnsi" w:hAnsi="Consolas" w:cs="Consolas"/>
@@ -2153,6 +2233,7 @@
         </w:rPr>
         <w:t>public</w:t>
       </w:r>
+      <w:proofErr w:type="gramEnd"/>
       <w:r>
         <w:rPr>
           <w:rFonts w:ascii="Consolas" w:eastAsiaTheme="minorHAnsi" w:hAnsi="Consolas" w:cs="Consolas"/>
@@ -2161,6 +2242,7 @@
         </w:rPr>
         <w:t xml:space="preserve"> </w:t>
       </w:r>
+      <w:proofErr w:type="spellStart"/>
       <w:r>
         <w:rPr>
           <w:rFonts w:ascii="Consolas" w:eastAsiaTheme="minorHAnsi" w:hAnsi="Consolas" w:cs="Consolas"/>
@@ -2169,6 +2251,7 @@
         </w:rPr>
         <w:t>bool</w:t>
       </w:r>
+      <w:proofErr w:type="spellEnd"/>
       <w:r>
         <w:rPr>
           <w:rFonts w:ascii="Consolas" w:eastAsiaTheme="minorHAnsi" w:hAnsi="Consolas" w:cs="Consolas"/>
@@ -2177,6 +2260,7 @@
         </w:rPr>
         <w:t xml:space="preserve"> </w:t>
       </w:r>
+      <w:proofErr w:type="spellStart"/>
       <w:r>
         <w:rPr>
           <w:rFonts w:ascii="Consolas" w:eastAsiaTheme="minorHAnsi" w:hAnsi="Consolas" w:cs="Consolas"/>
@@ -2185,6 +2269,7 @@
         </w:rPr>
         <w:t>IsXmlMatchSchema</w:t>
       </w:r>
+      <w:proofErr w:type="spellEnd"/>
       <w:r>
         <w:rPr>
           <w:rFonts w:ascii="Consolas" w:eastAsiaTheme="minorHAnsi" w:hAnsi="Consolas" w:cs="Consolas"/>
@@ -2193,6 +2278,7 @@
         </w:rPr>
         <w:t>(</w:t>
       </w:r>
+      <w:proofErr w:type="spellStart"/>
       <w:r>
         <w:rPr>
           <w:rFonts w:ascii="Consolas" w:eastAsiaTheme="minorHAnsi" w:hAnsi="Consolas" w:cs="Consolas"/>
@@ -2201,6 +2287,7 @@
         </w:rPr>
         <w:t>XmlDocument</w:t>
       </w:r>
+      <w:proofErr w:type="spellEnd"/>
       <w:r>
         <w:rPr>
           <w:rFonts w:ascii="Consolas" w:eastAsiaTheme="minorHAnsi" w:hAnsi="Consolas" w:cs="Consolas"/>
@@ -2257,6 +2344,7 @@
         </w:rPr>
         <w:t xml:space="preserve"> </w:t>
       </w:r>
+      <w:proofErr w:type="spellStart"/>
       <w:r>
         <w:rPr>
           <w:rFonts w:ascii="Consolas" w:eastAsiaTheme="minorHAnsi" w:hAnsi="Consolas" w:cs="Consolas"/>
@@ -2265,6 +2353,7 @@
         </w:rPr>
         <w:t>errorMessage</w:t>
       </w:r>
+      <w:proofErr w:type="spellEnd"/>
       <w:r>
         <w:rPr>
           <w:rFonts w:ascii="Consolas" w:eastAsiaTheme="minorHAnsi" w:hAnsi="Consolas" w:cs="Consolas"/>
@@ -2293,7 +2382,6 @@
     <w:p>
       <w:pPr>
         <w:rPr>
-          <w:rFonts w:hint="cs"/>
           <w:rtl/>
         </w:rPr>
       </w:pPr>
@@ -2316,10 +2404,10 @@
     <w:p>
       <w:pPr>
         <w:rPr>
-          <w:rFonts w:hint="cs"/>
-          <w:rtl/>
-        </w:rPr>
-      </w:pPr>
+          <w:rtl/>
+        </w:rPr>
+      </w:pPr>
+      <w:proofErr w:type="spellStart"/>
       <w:r>
         <w:rPr>
           <w:b/>
@@ -2327,11 +2415,11 @@
         </w:rPr>
         <w:t>XmlWriterWrapper.cs</w:t>
       </w:r>
-    </w:p>
-    <w:p>
-      <w:pPr>
-        <w:rPr>
-          <w:rFonts w:hint="cs"/>
+      <w:proofErr w:type="spellEnd"/>
+    </w:p>
+    <w:p>
+      <w:pPr>
+        <w:rPr>
           <w:rtl/>
         </w:rPr>
       </w:pPr>
@@ -2400,6 +2488,7 @@
           <w:color w:val="DCDCDC"/>
         </w:rPr>
       </w:pPr>
+      <w:proofErr w:type="gramStart"/>
       <w:r>
         <w:rPr>
           <w:rFonts w:ascii="Consolas" w:eastAsiaTheme="minorHAnsi" w:hAnsi="Consolas" w:cs="Consolas"/>
@@ -2408,6 +2497,7 @@
         </w:rPr>
         <w:t>public</w:t>
       </w:r>
+      <w:proofErr w:type="gramEnd"/>
       <w:r>
         <w:rPr>
           <w:rFonts w:ascii="Consolas" w:eastAsiaTheme="minorHAnsi" w:hAnsi="Consolas" w:cs="Consolas"/>
@@ -2432,6 +2522,7 @@
         </w:rPr>
         <w:t xml:space="preserve"> </w:t>
       </w:r>
+      <w:proofErr w:type="spellStart"/>
       <w:r>
         <w:rPr>
           <w:rFonts w:ascii="Consolas" w:eastAsiaTheme="minorHAnsi" w:hAnsi="Consolas" w:cs="Consolas"/>
@@ -2440,6 +2531,7 @@
         </w:rPr>
         <w:t>bool</w:t>
       </w:r>
+      <w:proofErr w:type="spellEnd"/>
       <w:r>
         <w:rPr>
           <w:rFonts w:ascii="Consolas" w:eastAsiaTheme="minorHAnsi" w:hAnsi="Consolas" w:cs="Consolas"/>
@@ -2448,6 +2540,7 @@
         </w:rPr>
         <w:t xml:space="preserve"> </w:t>
       </w:r>
+      <w:proofErr w:type="spellStart"/>
       <w:r>
         <w:rPr>
           <w:rFonts w:ascii="Consolas" w:eastAsiaTheme="minorHAnsi" w:hAnsi="Consolas" w:cs="Consolas"/>
@@ -2456,6 +2549,7 @@
         </w:rPr>
         <w:t>WriteXml</w:t>
       </w:r>
+      <w:proofErr w:type="spellEnd"/>
       <w:r>
         <w:rPr>
           <w:rFonts w:ascii="Consolas" w:eastAsiaTheme="minorHAnsi" w:hAnsi="Consolas" w:cs="Consolas"/>
@@ -2464,6 +2558,7 @@
         </w:rPr>
         <w:t>(</w:t>
       </w:r>
+      <w:proofErr w:type="spellStart"/>
       <w:r>
         <w:rPr>
           <w:rFonts w:ascii="Consolas" w:eastAsiaTheme="minorHAnsi" w:hAnsi="Consolas" w:cs="Consolas"/>
@@ -2472,6 +2567,7 @@
         </w:rPr>
         <w:t>XmlDocument</w:t>
       </w:r>
+      <w:proofErr w:type="spellEnd"/>
       <w:r>
         <w:rPr>
           <w:rFonts w:ascii="Consolas" w:eastAsiaTheme="minorHAnsi" w:hAnsi="Consolas" w:cs="Consolas"/>
@@ -2512,6 +2608,7 @@
         </w:rPr>
         <w:t xml:space="preserve"> </w:t>
       </w:r>
+      <w:proofErr w:type="spellStart"/>
       <w:r>
         <w:rPr>
           <w:rFonts w:ascii="Consolas" w:eastAsiaTheme="minorHAnsi" w:hAnsi="Consolas" w:cs="Consolas"/>
@@ -2520,6 +2617,7 @@
         </w:rPr>
         <w:t>destinationPath</w:t>
       </w:r>
+      <w:proofErr w:type="spellEnd"/>
       <w:r>
         <w:rPr>
           <w:rFonts w:ascii="Consolas" w:eastAsiaTheme="minorHAnsi" w:hAnsi="Consolas" w:cs="Consolas"/>
@@ -2532,33 +2630,35 @@
     <w:p>
       <w:pPr>
         <w:rPr>
-          <w:rFonts w:cstheme="minorBidi" w:hint="cs"/>
-          <w:rtl/>
-        </w:rPr>
-      </w:pPr>
-    </w:p>
-    <w:p>
-      <w:pPr>
-        <w:rPr>
-          <w:rFonts w:cstheme="minorBidi" w:hint="cs"/>
-          <w:b/>
-          <w:bCs/>
-          <w:rtl/>
-        </w:rPr>
-      </w:pPr>
-      <w:r>
+          <w:rFonts w:cstheme="minorBidi"/>
+          <w:rtl/>
+        </w:rPr>
+      </w:pPr>
+    </w:p>
+    <w:p>
+      <w:pPr>
         <w:rPr>
           <w:rFonts w:cstheme="minorBidi"/>
           <w:b/>
           <w:bCs/>
+          <w:rtl/>
+        </w:rPr>
+      </w:pPr>
+      <w:proofErr w:type="spellStart"/>
+      <w:r>
+        <w:rPr>
+          <w:rFonts w:cstheme="minorBidi"/>
+          <w:b/>
+          <w:bCs/>
         </w:rPr>
         <w:t>XmlQueryPartType.cs</w:t>
       </w:r>
-    </w:p>
-    <w:p>
-      <w:pPr>
-        <w:rPr>
-          <w:rFonts w:cstheme="minorBidi" w:hint="cs"/>
+      <w:proofErr w:type="spellEnd"/>
+    </w:p>
+    <w:p>
+      <w:pPr>
+        <w:rPr>
+          <w:rFonts w:cstheme="minorBidi"/>
           <w:rtl/>
         </w:rPr>
       </w:pPr>
@@ -2605,6 +2705,7 @@
         </w:rPr>
         <w:t xml:space="preserve">        </w:t>
       </w:r>
+      <w:proofErr w:type="gramStart"/>
       <w:r>
         <w:rPr>
           <w:rFonts w:ascii="Consolas" w:eastAsiaTheme="minorHAnsi" w:hAnsi="Consolas" w:cs="Consolas"/>
@@ -2613,6 +2714,7 @@
         </w:rPr>
         <w:t>public</w:t>
       </w:r>
+      <w:proofErr w:type="gramEnd"/>
       <w:r>
         <w:rPr>
           <w:rFonts w:ascii="Consolas" w:eastAsiaTheme="minorHAnsi" w:hAnsi="Consolas" w:cs="Consolas"/>
@@ -2637,6 +2739,7 @@
         </w:rPr>
         <w:t xml:space="preserve"> </w:t>
       </w:r>
+      <w:proofErr w:type="spellStart"/>
       <w:r>
         <w:rPr>
           <w:rFonts w:ascii="Consolas" w:eastAsiaTheme="minorHAnsi" w:hAnsi="Consolas" w:cs="Consolas"/>
@@ -2645,6 +2748,7 @@
         </w:rPr>
         <w:t>QueriedNode</w:t>
       </w:r>
+      <w:proofErr w:type="spellEnd"/>
       <w:r>
         <w:rPr>
           <w:rFonts w:ascii="Consolas" w:eastAsiaTheme="minorHAnsi" w:hAnsi="Consolas" w:cs="Consolas"/>
@@ -2708,6 +2812,7 @@
         </w:rPr>
         <w:t xml:space="preserve">        </w:t>
       </w:r>
+      <w:proofErr w:type="gramStart"/>
       <w:r>
         <w:rPr>
           <w:rFonts w:ascii="Consolas" w:eastAsiaTheme="minorHAnsi" w:hAnsi="Consolas" w:cs="Consolas"/>
@@ -2716,6 +2821,7 @@
         </w:rPr>
         <w:t>public</w:t>
       </w:r>
+      <w:proofErr w:type="gramEnd"/>
       <w:r>
         <w:rPr>
           <w:rFonts w:ascii="Consolas" w:eastAsiaTheme="minorHAnsi" w:hAnsi="Consolas" w:cs="Consolas"/>
@@ -2740,6 +2846,7 @@
         </w:rPr>
         <w:t xml:space="preserve"> </w:t>
       </w:r>
+      <w:proofErr w:type="spellStart"/>
       <w:r>
         <w:rPr>
           <w:rFonts w:ascii="Consolas" w:eastAsiaTheme="minorHAnsi" w:hAnsi="Consolas" w:cs="Consolas"/>
@@ -2748,6 +2855,7 @@
         </w:rPr>
         <w:t>AttributeName</w:t>
       </w:r>
+      <w:proofErr w:type="spellEnd"/>
       <w:r>
         <w:rPr>
           <w:rFonts w:ascii="Consolas" w:eastAsiaTheme="minorHAnsi" w:hAnsi="Consolas" w:cs="Consolas"/>
@@ -2806,6 +2914,7 @@
         </w:rPr>
         <w:t xml:space="preserve">        </w:t>
       </w:r>
+      <w:proofErr w:type="gramStart"/>
       <w:r>
         <w:rPr>
           <w:rFonts w:ascii="Consolas" w:eastAsiaTheme="minorHAnsi" w:hAnsi="Consolas" w:cs="Consolas"/>
@@ -2814,6 +2923,7 @@
         </w:rPr>
         <w:t>public</w:t>
       </w:r>
+      <w:proofErr w:type="gramEnd"/>
       <w:r>
         <w:rPr>
           <w:rFonts w:ascii="Consolas" w:eastAsiaTheme="minorHAnsi" w:hAnsi="Consolas" w:cs="Consolas"/>
@@ -2838,6 +2948,7 @@
         </w:rPr>
         <w:t xml:space="preserve"> </w:t>
       </w:r>
+      <w:proofErr w:type="spellStart"/>
       <w:r>
         <w:rPr>
           <w:rFonts w:ascii="Consolas" w:eastAsiaTheme="minorHAnsi" w:hAnsi="Consolas" w:cs="Consolas"/>
@@ -2846,6 +2957,7 @@
         </w:rPr>
         <w:t>AttributeValue</w:t>
       </w:r>
+      <w:proofErr w:type="spellEnd"/>
       <w:r>
         <w:rPr>
           <w:rFonts w:ascii="Consolas" w:eastAsiaTheme="minorHAnsi" w:hAnsi="Consolas" w:cs="Consolas"/>
@@ -2890,7 +3002,7 @@
     <w:p>
       <w:pPr>
         <w:rPr>
-          <w:rFonts w:cstheme="minorBidi" w:hint="cs"/>
+          <w:rFonts w:cstheme="minorBidi"/>
           <w:rtl/>
         </w:rPr>
       </w:pPr>
@@ -2911,34 +3023,36 @@
     </w:p>
     <w:p>
       <w:pPr>
-        <w:rPr>
-          <w:rFonts w:cstheme="minorBidi" w:hint="cs"/>
-          <w:b/>
-          <w:bCs/>
-          <w:rtl/>
-        </w:rPr>
-      </w:pPr>
-    </w:p>
-    <w:p>
-      <w:pPr>
-        <w:rPr>
-          <w:rFonts w:cstheme="minorBidi" w:hint="cs"/>
-          <w:rtl/>
-        </w:rPr>
-      </w:pPr>
-      <w:r>
         <w:rPr>
           <w:rFonts w:cstheme="minorBidi"/>
           <w:b/>
           <w:bCs/>
+          <w:rtl/>
+        </w:rPr>
+      </w:pPr>
+    </w:p>
+    <w:p>
+      <w:pPr>
+        <w:rPr>
+          <w:rFonts w:cstheme="minorBidi"/>
+          <w:rtl/>
+        </w:rPr>
+      </w:pPr>
+      <w:proofErr w:type="spellStart"/>
+      <w:r>
+        <w:rPr>
+          <w:rFonts w:cstheme="minorBidi"/>
+          <w:b/>
+          <w:bCs/>
         </w:rPr>
         <w:t>XmlSearcher.cs</w:t>
       </w:r>
-    </w:p>
-    <w:p>
-      <w:pPr>
-        <w:rPr>
-          <w:rFonts w:cstheme="minorBidi" w:hint="cs"/>
+      <w:proofErr w:type="spellEnd"/>
+    </w:p>
+    <w:p>
+      <w:pPr>
+        <w:rPr>
+          <w:rFonts w:cstheme="minorBidi"/>
           <w:rtl/>
         </w:rPr>
       </w:pPr>
@@ -2979,6 +3093,7 @@
           <w:szCs w:val="36"/>
         </w:rPr>
       </w:pPr>
+      <w:proofErr w:type="gramStart"/>
       <w:r>
         <w:rPr>
           <w:rFonts w:ascii="Consolas" w:eastAsiaTheme="minorHAnsi" w:hAnsi="Consolas" w:cs="Consolas"/>
@@ -2987,6 +3102,7 @@
         </w:rPr>
         <w:t>public</w:t>
       </w:r>
+      <w:proofErr w:type="gramEnd"/>
       <w:r>
         <w:rPr>
           <w:rFonts w:ascii="Consolas" w:eastAsiaTheme="minorHAnsi" w:hAnsi="Consolas" w:cs="Consolas"/>
@@ -3027,6 +3143,7 @@
         </w:rPr>
         <w:t>&lt;</w:t>
       </w:r>
+      <w:proofErr w:type="spellStart"/>
       <w:r>
         <w:rPr>
           <w:rFonts w:ascii="Consolas" w:eastAsiaTheme="minorHAnsi" w:hAnsi="Consolas" w:cs="Consolas"/>
@@ -3035,6 +3152,7 @@
         </w:rPr>
         <w:t>XmlNode</w:t>
       </w:r>
+      <w:proofErr w:type="spellEnd"/>
       <w:r>
         <w:rPr>
           <w:rFonts w:ascii="Consolas" w:eastAsiaTheme="minorHAnsi" w:hAnsi="Consolas" w:cs="Consolas"/>
@@ -3051,6 +3169,7 @@
         </w:rPr>
         <w:t xml:space="preserve"> </w:t>
       </w:r>
+      <w:proofErr w:type="spellStart"/>
       <w:r>
         <w:rPr>
           <w:rFonts w:ascii="Consolas" w:eastAsiaTheme="minorHAnsi" w:hAnsi="Consolas" w:cs="Consolas"/>
@@ -3059,6 +3178,7 @@
         </w:rPr>
         <w:t>SearchXml</w:t>
       </w:r>
+      <w:proofErr w:type="spellEnd"/>
       <w:r>
         <w:rPr>
           <w:rFonts w:ascii="Consolas" w:eastAsiaTheme="minorHAnsi" w:hAnsi="Consolas" w:cs="Consolas"/>
@@ -3067,6 +3187,7 @@
         </w:rPr>
         <w:t>(</w:t>
       </w:r>
+      <w:proofErr w:type="spellStart"/>
       <w:r>
         <w:rPr>
           <w:rFonts w:ascii="Consolas" w:eastAsiaTheme="minorHAnsi" w:hAnsi="Consolas" w:cs="Consolas"/>
@@ -3075,6 +3196,7 @@
         </w:rPr>
         <w:t>XmlDocument</w:t>
       </w:r>
+      <w:proofErr w:type="spellEnd"/>
       <w:r>
         <w:rPr>
           <w:rFonts w:ascii="Consolas" w:eastAsiaTheme="minorHAnsi" w:hAnsi="Consolas" w:cs="Consolas"/>
@@ -3099,6 +3221,7 @@
         </w:rPr>
         <w:t xml:space="preserve">, </w:t>
       </w:r>
+      <w:proofErr w:type="spellStart"/>
       <w:r>
         <w:rPr>
           <w:rFonts w:ascii="Consolas" w:eastAsiaTheme="minorHAnsi" w:hAnsi="Consolas" w:cs="Consolas"/>
@@ -3107,6 +3230,7 @@
         </w:rPr>
         <w:t>XmlQueryPartType</w:t>
       </w:r>
+      <w:proofErr w:type="spellEnd"/>
       <w:r>
         <w:rPr>
           <w:rFonts w:ascii="Consolas" w:eastAsiaTheme="minorHAnsi" w:hAnsi="Consolas" w:cs="Consolas"/>
@@ -3135,7 +3259,7 @@
     <w:p>
       <w:pPr>
         <w:rPr>
-          <w:rFonts w:cstheme="minorBidi" w:hint="cs"/>
+          <w:rFonts w:cstheme="minorBidi"/>
           <w:rtl/>
         </w:rPr>
       </w:pPr>
@@ -3162,42 +3286,44 @@
     </w:p>
     <w:p>
       <w:pPr>
-        <w:rPr>
-          <w:rFonts w:cstheme="minorBidi" w:hint="cs"/>
-          <w:b/>
-          <w:bCs/>
-          <w:rtl/>
-        </w:rPr>
-      </w:pPr>
-    </w:p>
-    <w:p>
-      <w:pPr>
-        <w:rPr>
-          <w:rFonts w:cstheme="minorBidi" w:hint="cs"/>
-          <w:rtl/>
-        </w:rPr>
-      </w:pPr>
-      <w:r>
         <w:rPr>
           <w:rFonts w:cstheme="minorBidi"/>
           <w:b/>
           <w:bCs/>
-        </w:rPr>
-        <w:t>XmlLoaderWrapper</w:t>
-      </w:r>
+          <w:rtl/>
+        </w:rPr>
+      </w:pPr>
+    </w:p>
+    <w:p>
+      <w:pPr>
+        <w:rPr>
+          <w:rFonts w:cstheme="minorBidi"/>
+          <w:rtl/>
+        </w:rPr>
+      </w:pPr>
+      <w:proofErr w:type="spellStart"/>
       <w:r>
         <w:rPr>
           <w:rFonts w:cstheme="minorBidi"/>
           <w:b/>
           <w:bCs/>
         </w:rPr>
+        <w:t>XmlLoaderWrapper</w:t>
+      </w:r>
+      <w:r>
+        <w:rPr>
+          <w:rFonts w:cstheme="minorBidi"/>
+          <w:b/>
+          <w:bCs/>
+        </w:rPr>
         <w:t>.cs</w:t>
       </w:r>
-    </w:p>
-    <w:p>
-      <w:pPr>
-        <w:rPr>
-          <w:rFonts w:cstheme="minorBidi" w:hint="cs"/>
+      <w:proofErr w:type="spellEnd"/>
+    </w:p>
+    <w:p>
+      <w:pPr>
+        <w:rPr>
+          <w:rFonts w:cstheme="minorBidi"/>
           <w:rtl/>
         </w:rPr>
       </w:pPr>
@@ -3251,6 +3377,7 @@
           <w:szCs w:val="36"/>
         </w:rPr>
       </w:pPr>
+      <w:proofErr w:type="gramStart"/>
       <w:r>
         <w:rPr>
           <w:rFonts w:ascii="Consolas" w:eastAsiaTheme="minorHAnsi" w:hAnsi="Consolas" w:cs="Consolas"/>
@@ -3259,6 +3386,7 @@
         </w:rPr>
         <w:t>public</w:t>
       </w:r>
+      <w:proofErr w:type="gramEnd"/>
       <w:r>
         <w:rPr>
           <w:rFonts w:ascii="Consolas" w:eastAsiaTheme="minorHAnsi" w:hAnsi="Consolas" w:cs="Consolas"/>
@@ -3283,6 +3411,7 @@
         </w:rPr>
         <w:t xml:space="preserve"> </w:t>
       </w:r>
+      <w:proofErr w:type="spellStart"/>
       <w:r>
         <w:rPr>
           <w:rFonts w:ascii="Consolas" w:eastAsiaTheme="minorHAnsi" w:hAnsi="Consolas" w:cs="Consolas"/>
@@ -3291,6 +3420,7 @@
         </w:rPr>
         <w:t>XmlDocument</w:t>
       </w:r>
+      <w:proofErr w:type="spellEnd"/>
       <w:r>
         <w:rPr>
           <w:rFonts w:ascii="Consolas" w:eastAsiaTheme="minorHAnsi" w:hAnsi="Consolas" w:cs="Consolas"/>
@@ -3299,6 +3429,7 @@
         </w:rPr>
         <w:t xml:space="preserve"> </w:t>
       </w:r>
+      <w:proofErr w:type="spellStart"/>
       <w:r>
         <w:rPr>
           <w:rFonts w:ascii="Consolas" w:eastAsiaTheme="minorHAnsi" w:hAnsi="Consolas" w:cs="Consolas"/>
@@ -3307,6 +3438,7 @@
         </w:rPr>
         <w:t>LoadXml</w:t>
       </w:r>
+      <w:proofErr w:type="spellEnd"/>
       <w:r>
         <w:rPr>
           <w:rFonts w:ascii="Consolas" w:eastAsiaTheme="minorHAnsi" w:hAnsi="Consolas" w:cs="Consolas"/>
@@ -3331,6 +3463,7 @@
         </w:rPr>
         <w:t xml:space="preserve"> </w:t>
       </w:r>
+      <w:proofErr w:type="spellStart"/>
       <w:r>
         <w:rPr>
           <w:rFonts w:ascii="Consolas" w:eastAsiaTheme="minorHAnsi" w:hAnsi="Consolas" w:cs="Consolas"/>
@@ -3339,6 +3472,7 @@
         </w:rPr>
         <w:t>xmlPath</w:t>
       </w:r>
+      <w:proofErr w:type="spellEnd"/>
       <w:r>
         <w:rPr>
           <w:rFonts w:ascii="Consolas" w:eastAsiaTheme="minorHAnsi" w:hAnsi="Consolas" w:cs="Consolas"/>
@@ -3351,7 +3485,7 @@
     <w:p>
       <w:pPr>
         <w:rPr>
-          <w:rFonts w:cstheme="minorBidi" w:hint="cs"/>
+          <w:rFonts w:cstheme="minorBidi"/>
           <w:rtl/>
         </w:rPr>
       </w:pPr>
@@ -3379,7 +3513,7 @@
     <w:p>
       <w:pPr>
         <w:rPr>
-          <w:rFonts w:cstheme="minorBidi" w:hint="cs"/>
+          <w:rFonts w:cstheme="minorBidi"/>
           <w:rtl/>
         </w:rPr>
       </w:pPr>
@@ -3406,7 +3540,6 @@
       <w:pPr>
         <w:pStyle w:val="Heading1"/>
         <w:rPr>
-          <w:rFonts w:hint="cs"/>
           <w:rtl/>
         </w:rPr>
       </w:pPr>
@@ -3438,16 +3571,78 @@
     <w:p>
       <w:pPr>
         <w:rPr>
+          <w:rFonts w:cstheme="minorBidi" w:hint="cs"/>
+          <w:rtl/>
+        </w:rPr>
+      </w:pPr>
+      <w:r>
+        <w:rPr>
+          <w:rFonts w:cstheme="minorBidi" w:hint="cs"/>
+          <w:rtl/>
+        </w:rPr>
+        <w:t xml:space="preserve">שכבה זו מקשרת בין שכבת קריאת בסיס הנתונים, ה </w:t>
+      </w:r>
+      <w:r>
+        <w:rPr>
+          <w:rFonts w:cstheme="minorBidi" w:hint="cs"/>
+        </w:rPr>
+        <w:t>DAL</w:t>
+      </w:r>
+      <w:r>
+        <w:rPr>
+          <w:rFonts w:cstheme="minorBidi" w:hint="cs"/>
+          <w:rtl/>
+        </w:rPr>
+        <w:t xml:space="preserve">, לבין שכבת התצוגה, ה </w:t>
+      </w:r>
+      <w:r>
+        <w:rPr>
+          <w:rFonts w:cstheme="minorBidi" w:hint="cs"/>
+        </w:rPr>
+        <w:t>GUI</w:t>
+      </w:r>
+      <w:r>
+        <w:rPr>
+          <w:rFonts w:cstheme="minorBidi" w:hint="cs"/>
+          <w:rtl/>
+        </w:rPr>
+        <w:t>.</w:t>
+      </w:r>
+      <w:r>
+        <w:rPr>
+          <w:rFonts w:cstheme="minorBidi" w:hint="cs"/>
+          <w:rtl/>
+        </w:rPr>
+        <w:t xml:space="preserve"> תפקידה העיקרי של השכבה הוא לעטוף את האובייקטים ה </w:t>
+      </w:r>
+      <w:r>
+        <w:rPr>
           <w:rFonts w:cstheme="minorBidi"/>
-          <w:rtl/>
-        </w:rPr>
-      </w:pPr>
-      <w:r>
-        <w:rPr>
-          <w:rFonts w:cstheme="minorBidi" w:hint="cs"/>
-          <w:rtl/>
-        </w:rPr>
-        <w:t xml:space="preserve">שכבה זו מקשרת בין שכבת קריאת בסיס הנתונים, ה </w:t>
+        </w:rPr>
+        <w:t>.NET</w:t>
+      </w:r>
+      <w:r>
+        <w:rPr>
+          <w:rFonts w:cstheme="minorBidi" w:hint="cs"/>
+          <w:rtl/>
+        </w:rPr>
+        <w:t>-</w:t>
+      </w:r>
+      <w:proofErr w:type="spellStart"/>
+      <w:r>
+        <w:rPr>
+          <w:rFonts w:cstheme="minorBidi" w:hint="cs"/>
+          <w:rtl/>
+        </w:rPr>
+        <w:t>יים</w:t>
+      </w:r>
+      <w:proofErr w:type="spellEnd"/>
+      <w:r>
+        <w:rPr>
+          <w:rFonts w:cstheme="minorBidi" w:hint="cs"/>
+          <w:rtl/>
+        </w:rPr>
+        <w:t xml:space="preserve"> שה </w:t>
       </w:r>
       <w:r>
         <w:rPr>
@@ -3460,7 +3655,146 @@
           <w:rFonts w:cstheme="minorBidi" w:hint="cs"/>
           <w:rtl/>
         </w:rPr>
-        <w:t xml:space="preserve">, לבין שכבת התצוגה, ה </w:t>
+        <w:t xml:space="preserve"> מספק לה ולאפשר גישה נוחה לנתונים, מניפולציה שלהם, ניתוח המידע וחשיפת ממשק לשכבת התצוגה הפשוט ביותר.</w:t>
+      </w:r>
+    </w:p>
+    <w:p>
+      <w:pPr>
+        <w:rPr>
+          <w:rFonts w:cstheme="minorBidi" w:hint="cs"/>
+          <w:rtl/>
+        </w:rPr>
+      </w:pPr>
+      <w:r>
+        <w:rPr>
+          <w:rFonts w:cstheme="minorBidi" w:hint="cs"/>
+          <w:b/>
+          <w:bCs/>
+          <w:i/>
+          <w:iCs/>
+          <w:u w:val="single"/>
+          <w:rtl/>
+        </w:rPr>
+        <w:t>עקרונות מנחים</w:t>
+      </w:r>
+    </w:p>
+    <w:p>
+      <w:pPr>
+        <w:pStyle w:val="ListParagraph"/>
+        <w:numPr>
+          <w:ilvl w:val="0"/>
+          <w:numId w:val="1"/>
+        </w:numPr>
+        <w:rPr>
+          <w:rFonts w:cstheme="minorBidi" w:hint="cs"/>
+        </w:rPr>
+      </w:pPr>
+      <w:r>
+        <w:rPr>
+          <w:rFonts w:cstheme="minorBidi" w:hint="cs"/>
+          <w:rtl/>
+        </w:rPr>
+        <w:t xml:space="preserve">ה </w:t>
+      </w:r>
+      <w:r>
+        <w:rPr>
+          <w:rFonts w:cstheme="minorBidi" w:hint="cs"/>
+        </w:rPr>
+        <w:t>BL</w:t>
+      </w:r>
+      <w:r>
+        <w:rPr>
+          <w:rFonts w:cstheme="minorBidi" w:hint="cs"/>
+          <w:rtl/>
+        </w:rPr>
+        <w:t xml:space="preserve"> תייצא את המידע הדרוש בלבד מתוך </w:t>
+      </w:r>
+      <w:proofErr w:type="spellStart"/>
+      <w:r>
+        <w:rPr>
+          <w:rFonts w:cstheme="minorBidi" w:hint="cs"/>
+          <w:rtl/>
+        </w:rPr>
+        <w:t>אובייקטי</w:t>
+      </w:r>
+      <w:proofErr w:type="spellEnd"/>
+      <w:r>
+        <w:rPr>
+          <w:rFonts w:cstheme="minorBidi" w:hint="cs"/>
+          <w:rtl/>
+        </w:rPr>
+        <w:t xml:space="preserve"> ה </w:t>
+      </w:r>
+      <w:r>
+        <w:rPr>
+          <w:rFonts w:cstheme="minorBidi" w:hint="cs"/>
+        </w:rPr>
+        <w:t>DAL</w:t>
+      </w:r>
+      <w:r>
+        <w:rPr>
+          <w:rFonts w:cstheme="minorBidi" w:hint="cs"/>
+          <w:rtl/>
+        </w:rPr>
+        <w:t>.</w:t>
+      </w:r>
+    </w:p>
+    <w:p>
+      <w:pPr>
+        <w:pStyle w:val="ListParagraph"/>
+        <w:numPr>
+          <w:ilvl w:val="0"/>
+          <w:numId w:val="1"/>
+        </w:numPr>
+        <w:rPr>
+          <w:rFonts w:cstheme="minorBidi" w:hint="cs"/>
+        </w:rPr>
+      </w:pPr>
+      <w:r>
+        <w:rPr>
+          <w:rFonts w:cstheme="minorBidi" w:hint="cs"/>
+          <w:rtl/>
+        </w:rPr>
+        <w:t xml:space="preserve">כלל ה </w:t>
+      </w:r>
+      <w:r>
+        <w:rPr>
+          <w:rFonts w:cstheme="minorBidi"/>
+        </w:rPr>
+        <w:t>Exceptions</w:t>
+      </w:r>
+      <w:r>
+        <w:rPr>
+          <w:rFonts w:cstheme="minorBidi" w:hint="cs"/>
+          <w:rtl/>
+        </w:rPr>
+        <w:t xml:space="preserve">, הן מה </w:t>
+      </w:r>
+      <w:r>
+        <w:rPr>
+          <w:rFonts w:cstheme="minorBidi" w:hint="cs"/>
+        </w:rPr>
+        <w:t>DAL</w:t>
+      </w:r>
+      <w:r>
+        <w:rPr>
+          <w:rFonts w:cstheme="minorBidi" w:hint="cs"/>
+          <w:rtl/>
+        </w:rPr>
+        <w:t xml:space="preserve"> והן מה </w:t>
+      </w:r>
+      <w:r>
+        <w:rPr>
+          <w:rFonts w:cstheme="minorBidi"/>
+        </w:rPr>
+        <w:t>BL</w:t>
+      </w:r>
+      <w:r>
+        <w:rPr>
+          <w:rFonts w:cstheme="minorBidi" w:hint="cs"/>
+          <w:rtl/>
+        </w:rPr>
+        <w:t xml:space="preserve"> עצמו, יועלו הלאה את שכבת ה </w:t>
       </w:r>
       <w:r>
         <w:rPr>
@@ -3473,8 +3807,225 @@
           <w:rFonts w:cstheme="minorBidi" w:hint="cs"/>
           <w:rtl/>
         </w:rPr>
+        <w:t xml:space="preserve"> על מנת לאפשר הצגת שגיאות למשתמש.</w:t>
+      </w:r>
+    </w:p>
+    <w:p>
+      <w:pPr>
+        <w:numPr>
+          <w:ilvl w:val="0"/>
+          <w:numId w:val="1"/>
+        </w:numPr>
+        <w:rPr>
+          <w:rFonts w:hint="cs"/>
+          <w:rtl/>
+        </w:rPr>
+      </w:pPr>
+      <w:r>
+        <w:rPr>
+          <w:rFonts w:hint="cs"/>
+          <w:rtl/>
+        </w:rPr>
+        <w:t xml:space="preserve">עיקרון </w:t>
+      </w:r>
+      <w:proofErr w:type="spellStart"/>
+      <w:r>
+        <w:rPr>
+          <w:rFonts w:hint="cs"/>
+          <w:rtl/>
+        </w:rPr>
+        <w:t>הכימוס</w:t>
+      </w:r>
+      <w:proofErr w:type="spellEnd"/>
+      <w:r>
+        <w:rPr>
+          <w:rFonts w:hint="cs"/>
+          <w:rtl/>
+        </w:rPr>
+        <w:t xml:space="preserve"> (</w:t>
+      </w:r>
+      <w:r>
+        <w:t>Encapsulation</w:t>
+      </w:r>
+      <w:r>
+        <w:rPr>
+          <w:rFonts w:hint="cs"/>
+          <w:rtl/>
+        </w:rPr>
+        <w:t>) בא לידי ביטוי בשכבה זו, בכך שהיא מסתיר את המידע הנשמר במחלקות וחושפת אותו כלפי חוץ באמצעות תכונות (</w:t>
+      </w:r>
+      <w:r>
+        <w:t>Properties</w:t>
+      </w:r>
+      <w:r>
+        <w:rPr>
+          <w:rFonts w:hint="cs"/>
+          <w:rtl/>
+        </w:rPr>
+        <w:t>) בלבד. הדבר נעשה גם אם אין הגבלות מסוימות על הערך של המידע ולא מתבצעת שום בדיקה בגוף של התכונה, וזאת כדי לאפשר בעתיד הוספה של בדיקות כאלו לכל מידע שנשמר, בלי צורך לשכתב קוד קיים במקומות אחרים.</w:t>
+      </w:r>
+    </w:p>
+    <w:p>
+      <w:pPr>
+        <w:pStyle w:val="ListParagraph"/>
+        <w:numPr>
+          <w:ilvl w:val="0"/>
+          <w:numId w:val="1"/>
+        </w:numPr>
+        <w:rPr>
+          <w:rFonts w:cstheme="minorBidi" w:hint="cs"/>
+        </w:rPr>
+      </w:pPr>
+      <w:r>
+        <w:rPr>
+          <w:rFonts w:cstheme="minorBidi" w:hint="cs"/>
+          <w:rtl/>
+        </w:rPr>
+        <w:t xml:space="preserve">עקרון ה </w:t>
+      </w:r>
+      <w:r>
+        <w:rPr>
+          <w:rFonts w:cstheme="minorBidi" w:hint="cs"/>
+        </w:rPr>
+        <w:t>SRP</w:t>
+      </w:r>
+      <w:r>
+        <w:rPr>
+          <w:rFonts w:cstheme="minorBidi" w:hint="cs"/>
+          <w:rtl/>
+        </w:rPr>
+        <w:t xml:space="preserve"> בא לידי ביטוי ע"י כך שהאחריות בין המחלקות השונות, כאשר כל מחלקה מקבלת תפקיד ספציפי ורק הממשק כלפי ה </w:t>
+      </w:r>
+      <w:r>
+        <w:rPr>
+          <w:rFonts w:cstheme="minorBidi" w:hint="cs"/>
+        </w:rPr>
+        <w:t>GUI</w:t>
+      </w:r>
+      <w:r>
+        <w:rPr>
+          <w:rFonts w:cstheme="minorBidi" w:hint="cs"/>
+          <w:rtl/>
+        </w:rPr>
+        <w:t xml:space="preserve"> מכיל את כל שאר יכולות ה </w:t>
+      </w:r>
+      <w:r>
+        <w:rPr>
+          <w:rFonts w:cstheme="minorBidi" w:hint="cs"/>
+        </w:rPr>
+        <w:t>BL</w:t>
+      </w:r>
+      <w:r>
+        <w:rPr>
+          <w:rFonts w:cstheme="minorBidi" w:hint="cs"/>
+          <w:rtl/>
+        </w:rPr>
         <w:t>.</w:t>
       </w:r>
+    </w:p>
+    <w:p>
+      <w:pPr>
+        <w:pStyle w:val="ListParagraph"/>
+        <w:numPr>
+          <w:ilvl w:val="0"/>
+          <w:numId w:val="1"/>
+        </w:numPr>
+        <w:rPr>
+          <w:rFonts w:cstheme="minorBidi" w:hint="cs"/>
+        </w:rPr>
+      </w:pPr>
+      <w:r>
+        <w:rPr>
+          <w:rFonts w:cstheme="minorBidi" w:hint="cs"/>
+          <w:rtl/>
+        </w:rPr>
+        <w:t xml:space="preserve">עקרון הפולימורפיזם בא לידי ביטוי בכך שישנן מחלקות </w:t>
+      </w:r>
+      <w:r>
+        <w:rPr>
+          <w:rFonts w:cstheme="minorBidi"/>
+        </w:rPr>
+        <w:t>abstract</w:t>
+      </w:r>
+      <w:r>
+        <w:rPr>
+          <w:rFonts w:cstheme="minorBidi" w:hint="cs"/>
+          <w:rtl/>
+        </w:rPr>
+        <w:t xml:space="preserve"> מהן יורשות מספר מחלקות ומאפשרות להשתמש בהן </w:t>
+      </w:r>
+      <w:r>
+        <w:rPr>
+          <w:rFonts w:cstheme="minorBidi" w:hint="cs"/>
+          <w:rtl/>
+        </w:rPr>
+        <w:t>מבלי לדעת את המימוש הספציפי של כל אחת מהן או אפילו מאיזה טיפוס מדויק הן.</w:t>
+      </w:r>
+      <w:r>
+        <w:rPr>
+          <w:rFonts w:cstheme="minorBidi" w:hint="cs"/>
+          <w:rtl/>
+        </w:rPr>
+        <w:t xml:space="preserve"> </w:t>
+      </w:r>
+    </w:p>
+    <w:p>
+      <w:pPr>
+        <w:pStyle w:val="ListParagraph"/>
+        <w:numPr>
+          <w:ilvl w:val="0"/>
+          <w:numId w:val="1"/>
+        </w:numPr>
+        <w:rPr>
+          <w:rFonts w:cstheme="minorBidi" w:hint="cs"/>
+        </w:rPr>
+      </w:pPr>
+      <w:r>
+        <w:rPr>
+          <w:rFonts w:cstheme="minorBidi" w:hint="cs"/>
+          <w:rtl/>
+        </w:rPr>
+        <w:t xml:space="preserve">מחלקות מכילות מחלקות אחרות על מנת להימנע מירושה מסורבלת ולהרחיב יכולות, תוך שימוש ב </w:t>
+      </w:r>
+      <w:r>
+        <w:rPr>
+          <w:rFonts w:cstheme="minorBidi"/>
+        </w:rPr>
+        <w:t>Design Patterns</w:t>
+      </w:r>
+      <w:r>
+        <w:rPr>
+          <w:rFonts w:cstheme="minorBidi" w:hint="cs"/>
+          <w:rtl/>
+        </w:rPr>
+        <w:t xml:space="preserve"> שונים.</w:t>
+      </w:r>
+    </w:p>
+    <w:p>
+      <w:pPr>
+        <w:bidi w:val="0"/>
+        <w:spacing w:after="200" w:line="276" w:lineRule="auto"/>
+        <w:jc w:val="left"/>
+        <w:rPr>
+          <w:rFonts w:cstheme="minorBidi"/>
+          <w:rtl/>
+        </w:rPr>
+      </w:pPr>
+      <w:r>
+        <w:rPr>
+          <w:rFonts w:cstheme="minorBidi"/>
+          <w:rtl/>
+        </w:rPr>
+        <w:br w:type="page"/>
+      </w:r>
+    </w:p>
+    <w:p>
+      <w:pPr>
+        <w:rPr>
+          <w:rFonts w:cstheme="minorBidi" w:hint="cs"/>
+          <w:rtl/>
+        </w:rPr>
+      </w:pPr>
     </w:p>
     <w:sectPr>
       <w:pgSz w:w="11906" w:h="16838"/>
@@ -3607,6 +4158,127 @@
     </w:lvl>
   </w:abstractNum>
   <w:abstractNum w:abstractNumId="1">
+    <w:nsid w:val="4A9F78DB"/>
+    <w:multiLevelType w:val="hybridMultilevel"/>
+    <w:tmpl w:val="6FBE29AC"/>
+    <w:lvl w:ilvl="0" w:tplc="04090011">
+      <w:start w:val="1"/>
+      <w:numFmt w:val="decimal"/>
+      <w:lvlText w:val="%1)"/>
+      <w:lvlJc w:val="left"/>
+      <w:pPr>
+        <w:tabs>
+          <w:tab w:val="num" w:pos="720"/>
+        </w:tabs>
+        <w:ind w:left="720" w:hanging="360"/>
+      </w:pPr>
+      <w:rPr>
+        <w:rFonts w:hint="default"/>
+      </w:rPr>
+    </w:lvl>
+    <w:lvl w:ilvl="1" w:tplc="346C7074">
+      <w:numFmt w:val="bullet"/>
+      <w:lvlText w:val=""/>
+      <w:lvlJc w:val="left"/>
+      <w:pPr>
+        <w:tabs>
+          <w:tab w:val="num" w:pos="1440"/>
+        </w:tabs>
+        <w:ind w:left="1440" w:hanging="360"/>
+      </w:pPr>
+      <w:rPr>
+        <w:rFonts w:ascii="Symbol" w:eastAsia="Times New Roman" w:hAnsi="Symbol" w:cs="Arial" w:hint="default"/>
+      </w:rPr>
+    </w:lvl>
+    <w:lvl w:ilvl="2" w:tplc="0EB0F798">
+      <w:start w:val="1"/>
+      <w:numFmt w:val="hebrew1"/>
+      <w:lvlText w:val="%3."/>
+      <w:lvlJc w:val="left"/>
+      <w:pPr>
+        <w:tabs>
+          <w:tab w:val="num" w:pos="2340"/>
+        </w:tabs>
+        <w:ind w:left="2340" w:hanging="360"/>
+      </w:pPr>
+      <w:rPr>
+        <w:rFonts w:hint="default"/>
+      </w:rPr>
+    </w:lvl>
+    <w:lvl w:ilvl="3" w:tplc="0409000F" w:tentative="1">
+      <w:start w:val="1"/>
+      <w:numFmt w:val="decimal"/>
+      <w:lvlText w:val="%4."/>
+      <w:lvlJc w:val="left"/>
+      <w:pPr>
+        <w:tabs>
+          <w:tab w:val="num" w:pos="2880"/>
+        </w:tabs>
+        <w:ind w:left="2880" w:hanging="360"/>
+      </w:pPr>
+    </w:lvl>
+    <w:lvl w:ilvl="4" w:tplc="04090019" w:tentative="1">
+      <w:start w:val="1"/>
+      <w:numFmt w:val="lowerLetter"/>
+      <w:lvlText w:val="%5."/>
+      <w:lvlJc w:val="left"/>
+      <w:pPr>
+        <w:tabs>
+          <w:tab w:val="num" w:pos="3600"/>
+        </w:tabs>
+        <w:ind w:left="3600" w:hanging="360"/>
+      </w:pPr>
+    </w:lvl>
+    <w:lvl w:ilvl="5" w:tplc="0409001B" w:tentative="1">
+      <w:start w:val="1"/>
+      <w:numFmt w:val="lowerRoman"/>
+      <w:lvlText w:val="%6."/>
+      <w:lvlJc w:val="right"/>
+      <w:pPr>
+        <w:tabs>
+          <w:tab w:val="num" w:pos="4320"/>
+        </w:tabs>
+        <w:ind w:left="4320" w:hanging="180"/>
+      </w:pPr>
+    </w:lvl>
+    <w:lvl w:ilvl="6" w:tplc="0409000F" w:tentative="1">
+      <w:start w:val="1"/>
+      <w:numFmt w:val="decimal"/>
+      <w:lvlText w:val="%7."/>
+      <w:lvlJc w:val="left"/>
+      <w:pPr>
+        <w:tabs>
+          <w:tab w:val="num" w:pos="5040"/>
+        </w:tabs>
+        <w:ind w:left="5040" w:hanging="360"/>
+      </w:pPr>
+    </w:lvl>
+    <w:lvl w:ilvl="7" w:tplc="04090019" w:tentative="1">
+      <w:start w:val="1"/>
+      <w:numFmt w:val="lowerLetter"/>
+      <w:lvlText w:val="%8."/>
+      <w:lvlJc w:val="left"/>
+      <w:pPr>
+        <w:tabs>
+          <w:tab w:val="num" w:pos="5760"/>
+        </w:tabs>
+        <w:ind w:left="5760" w:hanging="360"/>
+      </w:pPr>
+    </w:lvl>
+    <w:lvl w:ilvl="8" w:tplc="0409001B" w:tentative="1">
+      <w:start w:val="1"/>
+      <w:numFmt w:val="lowerRoman"/>
+      <w:lvlText w:val="%9."/>
+      <w:lvlJc w:val="right"/>
+      <w:pPr>
+        <w:tabs>
+          <w:tab w:val="num" w:pos="6480"/>
+        </w:tabs>
+        <w:ind w:left="6480" w:hanging="180"/>
+      </w:pPr>
+    </w:lvl>
+  </w:abstractNum>
+  <w:abstractNum w:abstractNumId="2">
     <w:nsid w:val="6321345E"/>
     <w:multiLevelType w:val="hybridMultilevel"/>
     <w:tmpl w:val="17D6CC1A"/>
@@ -3621,7 +4293,7 @@
         <w:rFonts w:ascii="Symbol" w:eastAsia="Times New Roman" w:hAnsi="Symbol" w:cs="Arial" w:hint="default"/>
       </w:rPr>
     </w:lvl>
-    <w:lvl w:ilvl="1" w:tplc="04090003" w:tentative="1">
+    <w:lvl w:ilvl="1" w:tplc="04090003">
       <w:start w:val="1"/>
       <w:numFmt w:val="bullet"/>
       <w:lvlText w:val="o"/>
@@ -3719,10 +4391,13 @@
     </w:lvl>
   </w:abstractNum>
   <w:num w:numId="1">
-    <w:abstractNumId w:val="1"/>
+    <w:abstractNumId w:val="2"/>
   </w:num>
   <w:num w:numId="2">
     <w:abstractNumId w:val="0"/>
+  </w:num>
+  <w:num w:numId="3">
+    <w:abstractNumId w:val="1"/>
   </w:num>
 </w:numbering>
 </file>
@@ -3943,6 +4618,7 @@
   <w:style w:type="character" w:default="1" w:styleId="DefaultParagraphFont">
     <w:name w:val="Default Paragraph Font"/>
     <w:uiPriority w:val="1"/>
+    <w:semiHidden/>
     <w:unhideWhenUsed/>
   </w:style>
   <w:style w:type="table" w:default="1" w:styleId="TableNormal">

</xml_diff>